<commit_message>
Update the current goals and add more
</commit_message>
<xml_diff>
--- a/Goals.docx
+++ b/Goals.docx
@@ -67,6 +67,17 @@
     <w:p>
       <w:pPr>
         <w:bidi w:val="0"/>
+        <w:contextualSpacing/>
+        <w:rPr>
+          <w:rFonts w:asciiTheme="majorBidi" w:eastAsia="Calibri" w:hAnsiTheme="majorBidi" w:cstheme="majorBidi"/>
+          <w:sz w:val="28"/>
+          <w:szCs w:val="28"/>
+        </w:rPr>
+      </w:pPr>
+    </w:p>
+    <w:p>
+      <w:pPr>
+        <w:bidi w:val="0"/>
         <w:spacing w:after="200" w:line="276" w:lineRule="auto"/>
         <w:contextualSpacing/>
         <w:rPr>
@@ -111,6 +122,18 @@
           <w:szCs w:val="28"/>
         </w:rPr>
       </w:pPr>
+    </w:p>
+    <w:p>
+      <w:pPr>
+        <w:bidi w:val="0"/>
+        <w:spacing w:after="200" w:line="276" w:lineRule="auto"/>
+        <w:contextualSpacing/>
+        <w:rPr>
+          <w:rFonts w:asciiTheme="majorBidi" w:eastAsia="Calibri" w:hAnsiTheme="majorBidi" w:cstheme="majorBidi"/>
+          <w:sz w:val="28"/>
+          <w:szCs w:val="28"/>
+        </w:rPr>
+      </w:pPr>
       <w:r>
         <w:rPr>
           <w:rFonts w:asciiTheme="majorBidi" w:eastAsia="Calibri" w:hAnsiTheme="majorBidi" w:cstheme="majorBidi"/>
@@ -147,6 +170,18 @@
           <w:szCs w:val="28"/>
         </w:rPr>
       </w:pPr>
+    </w:p>
+    <w:p>
+      <w:pPr>
+        <w:bidi w:val="0"/>
+        <w:spacing w:after="200" w:line="276" w:lineRule="auto"/>
+        <w:contextualSpacing/>
+        <w:rPr>
+          <w:rFonts w:asciiTheme="majorBidi" w:eastAsia="Calibri" w:hAnsiTheme="majorBidi" w:cstheme="majorBidi"/>
+          <w:sz w:val="28"/>
+          <w:szCs w:val="28"/>
+        </w:rPr>
+      </w:pPr>
       <w:r>
         <w:rPr>
           <w:rFonts w:asciiTheme="majorBidi" w:eastAsia="Calibri" w:hAnsiTheme="majorBidi" w:cstheme="majorBidi"/>
@@ -199,6 +234,18 @@
           <w:szCs w:val="28"/>
         </w:rPr>
       </w:pPr>
+    </w:p>
+    <w:p>
+      <w:pPr>
+        <w:bidi w:val="0"/>
+        <w:spacing w:after="200" w:line="276" w:lineRule="auto"/>
+        <w:contextualSpacing/>
+        <w:rPr>
+          <w:rFonts w:asciiTheme="majorBidi" w:eastAsia="Calibri" w:hAnsiTheme="majorBidi" w:cstheme="majorBidi"/>
+          <w:sz w:val="28"/>
+          <w:szCs w:val="28"/>
+        </w:rPr>
+      </w:pPr>
       <w:r>
         <w:rPr>
           <w:rFonts w:asciiTheme="majorBidi" w:eastAsia="Calibri" w:hAnsiTheme="majorBidi" w:cstheme="majorBidi"/>
@@ -291,6 +338,18 @@
           <w:szCs w:val="28"/>
         </w:rPr>
       </w:pPr>
+    </w:p>
+    <w:p>
+      <w:pPr>
+        <w:bidi w:val="0"/>
+        <w:spacing w:after="200" w:line="276" w:lineRule="auto"/>
+        <w:contextualSpacing/>
+        <w:rPr>
+          <w:rFonts w:asciiTheme="majorBidi" w:eastAsia="Calibri" w:hAnsiTheme="majorBidi" w:cstheme="majorBidi"/>
+          <w:sz w:val="28"/>
+          <w:szCs w:val="28"/>
+        </w:rPr>
+      </w:pPr>
       <w:r>
         <w:rPr>
           <w:rFonts w:asciiTheme="majorBidi" w:eastAsia="Calibri" w:hAnsiTheme="majorBidi" w:cstheme="majorBidi"/>
@@ -389,6 +448,226 @@
         </w:rPr>
         <w:t xml:space="preserve">. </w:t>
       </w:r>
+    </w:p>
+    <w:p>
+      <w:pPr>
+        <w:bidi w:val="0"/>
+        <w:spacing w:after="200" w:line="276" w:lineRule="auto"/>
+        <w:contextualSpacing/>
+        <w:rPr>
+          <w:rFonts w:asciiTheme="majorBidi" w:eastAsia="Calibri" w:hAnsiTheme="majorBidi" w:cstheme="majorBidi"/>
+          <w:sz w:val="28"/>
+          <w:szCs w:val="28"/>
+        </w:rPr>
+      </w:pPr>
+    </w:p>
+    <w:p>
+      <w:pPr>
+        <w:bidi w:val="0"/>
+        <w:spacing w:after="200" w:line="276" w:lineRule="auto"/>
+        <w:contextualSpacing/>
+        <w:rPr>
+          <w:rFonts w:asciiTheme="majorBidi" w:eastAsia="Calibri" w:hAnsiTheme="majorBidi" w:cstheme="majorBidi"/>
+          <w:sz w:val="28"/>
+          <w:szCs w:val="28"/>
+        </w:rPr>
+      </w:pPr>
+      <w:r>
+        <w:rPr>
+          <w:rFonts w:asciiTheme="majorBidi" w:eastAsia="Calibri" w:hAnsiTheme="majorBidi" w:cstheme="majorBidi"/>
+          <w:sz w:val="28"/>
+          <w:szCs w:val="28"/>
+        </w:rPr>
+        <w:t>-</w:t>
+      </w:r>
+      <w:r>
+        <w:rPr>
+          <w:rFonts w:asciiTheme="majorBidi" w:hAnsiTheme="majorBidi" w:cstheme="majorBidi"/>
+          <w:sz w:val="24"/>
+          <w:szCs w:val="24"/>
+        </w:rPr>
+        <w:t xml:space="preserve"> </w:t>
+      </w:r>
+      <w:r>
+        <w:rPr>
+          <w:rFonts w:asciiTheme="majorBidi" w:eastAsia="Calibri" w:hAnsiTheme="majorBidi" w:cstheme="majorBidi"/>
+          <w:sz w:val="28"/>
+          <w:szCs w:val="28"/>
+        </w:rPr>
+        <w:t>Provide information on bus routes, ticket prices, and nearest bus stops</w:t>
+      </w:r>
+      <w:r>
+        <w:rPr>
+          <w:rFonts w:asciiTheme="majorBidi" w:eastAsia="Calibri" w:hAnsiTheme="majorBidi" w:cstheme="majorBidi"/>
+          <w:sz w:val="28"/>
+          <w:szCs w:val="28"/>
+        </w:rPr>
+        <w:t>.</w:t>
+      </w:r>
+    </w:p>
+    <w:p>
+      <w:pPr>
+        <w:bidi w:val="0"/>
+        <w:spacing w:after="200" w:line="276" w:lineRule="auto"/>
+        <w:contextualSpacing/>
+        <w:rPr>
+          <w:rFonts w:asciiTheme="majorBidi" w:eastAsia="Calibri" w:hAnsiTheme="majorBidi" w:cstheme="majorBidi"/>
+          <w:sz w:val="28"/>
+          <w:szCs w:val="28"/>
+        </w:rPr>
+      </w:pPr>
+    </w:p>
+    <w:p>
+      <w:pPr>
+        <w:bidi w:val="0"/>
+        <w:spacing w:after="200" w:line="276" w:lineRule="auto"/>
+        <w:contextualSpacing/>
+        <w:rPr>
+          <w:rFonts w:asciiTheme="majorBidi" w:eastAsia="Calibri" w:hAnsiTheme="majorBidi" w:cstheme="majorBidi"/>
+          <w:sz w:val="28"/>
+          <w:szCs w:val="28"/>
+        </w:rPr>
+      </w:pPr>
+      <w:r>
+        <w:rPr>
+          <w:rFonts w:asciiTheme="majorBidi" w:eastAsia="Calibri" w:hAnsiTheme="majorBidi" w:cstheme="majorBidi"/>
+          <w:sz w:val="28"/>
+          <w:szCs w:val="28"/>
+        </w:rPr>
+        <w:t>-Update and make improv</w:t>
+      </w:r>
+      <w:r>
+        <w:rPr>
+          <w:rFonts w:asciiTheme="majorBidi" w:eastAsia="Calibri" w:hAnsiTheme="majorBidi" w:cstheme="majorBidi"/>
+          <w:sz w:val="28"/>
+          <w:szCs w:val="28"/>
+        </w:rPr>
+        <w:t>ements to our past work.</w:t>
+      </w:r>
+    </w:p>
+    <w:p>
+      <w:pPr>
+        <w:bidi w:val="0"/>
+        <w:spacing w:after="200" w:line="276" w:lineRule="auto"/>
+        <w:contextualSpacing/>
+        <w:rPr>
+          <w:rFonts w:asciiTheme="majorBidi" w:eastAsia="Calibri" w:hAnsiTheme="majorBidi" w:cstheme="majorBidi"/>
+          <w:sz w:val="28"/>
+          <w:szCs w:val="28"/>
+        </w:rPr>
+      </w:pPr>
+    </w:p>
+    <w:p>
+      <w:pPr>
+        <w:bidi w:val="0"/>
+        <w:spacing w:after="200" w:line="276" w:lineRule="auto"/>
+        <w:contextualSpacing/>
+        <w:rPr>
+          <w:rFonts w:asciiTheme="majorBidi" w:eastAsia="Calibri" w:hAnsiTheme="majorBidi" w:cstheme="majorBidi"/>
+          <w:sz w:val="28"/>
+          <w:szCs w:val="28"/>
+        </w:rPr>
+      </w:pPr>
+      <w:r>
+        <w:rPr>
+          <w:rFonts w:asciiTheme="majorBidi" w:eastAsia="Calibri" w:hAnsiTheme="majorBidi" w:cstheme="majorBidi"/>
+          <w:sz w:val="28"/>
+          <w:szCs w:val="28"/>
+        </w:rPr>
+        <w:t>-</w:t>
+      </w:r>
+      <w:r>
+        <w:rPr>
+          <w:rFonts w:asciiTheme="majorBidi" w:eastAsia="Calibri" w:hAnsiTheme="majorBidi" w:cstheme="majorBidi"/>
+          <w:sz w:val="28"/>
+          <w:szCs w:val="28"/>
+        </w:rPr>
+        <w:t>Analyze the new requirements for sprint 4.</w:t>
+      </w:r>
+    </w:p>
+    <w:p>
+      <w:pPr>
+        <w:bidi w:val="0"/>
+        <w:spacing w:after="200" w:line="276" w:lineRule="auto"/>
+        <w:contextualSpacing/>
+        <w:rPr>
+          <w:rFonts w:asciiTheme="majorBidi" w:eastAsia="Calibri" w:hAnsiTheme="majorBidi" w:cstheme="majorBidi"/>
+          <w:sz w:val="28"/>
+          <w:szCs w:val="28"/>
+        </w:rPr>
+      </w:pPr>
+    </w:p>
+    <w:p>
+      <w:pPr>
+        <w:bidi w:val="0"/>
+        <w:spacing w:after="200" w:line="276" w:lineRule="auto"/>
+        <w:contextualSpacing/>
+        <w:rPr>
+          <w:rFonts w:asciiTheme="majorBidi" w:eastAsia="Calibri" w:hAnsiTheme="majorBidi" w:cstheme="majorBidi"/>
+          <w:sz w:val="28"/>
+          <w:szCs w:val="28"/>
+        </w:rPr>
+      </w:pPr>
+      <w:r>
+        <w:rPr>
+          <w:rFonts w:asciiTheme="majorBidi" w:eastAsia="Calibri" w:hAnsiTheme="majorBidi" w:cstheme="majorBidi"/>
+          <w:sz w:val="28"/>
+          <w:szCs w:val="28"/>
+        </w:rPr>
+        <w:t>-</w:t>
+      </w:r>
+      <w:r>
+        <w:rPr>
+          <w:rFonts w:asciiTheme="majorBidi" w:eastAsia="Calibri" w:hAnsiTheme="majorBidi" w:cstheme="majorBidi"/>
+          <w:sz w:val="28"/>
+          <w:szCs w:val="28"/>
+        </w:rPr>
+        <w:t>Allow the staff member to edit bus-routes and ticket price</w:t>
+      </w:r>
+      <w:r>
+        <w:rPr>
+          <w:rFonts w:asciiTheme="majorBidi" w:eastAsia="Calibri" w:hAnsiTheme="majorBidi" w:cstheme="majorBidi"/>
+          <w:sz w:val="28"/>
+          <w:szCs w:val="28"/>
+        </w:rPr>
+        <w:t>.</w:t>
+      </w:r>
+    </w:p>
+    <w:p>
+      <w:pPr>
+        <w:bidi w:val="0"/>
+        <w:spacing w:after="200" w:line="276" w:lineRule="auto"/>
+        <w:contextualSpacing/>
+        <w:rPr>
+          <w:rFonts w:asciiTheme="majorBidi" w:eastAsia="Calibri" w:hAnsiTheme="majorBidi" w:cstheme="majorBidi"/>
+          <w:sz w:val="28"/>
+          <w:szCs w:val="28"/>
+        </w:rPr>
+      </w:pPr>
+    </w:p>
+    <w:p>
+      <w:pPr>
+        <w:bidi w:val="0"/>
+        <w:spacing w:after="200" w:line="276" w:lineRule="auto"/>
+        <w:contextualSpacing/>
+        <w:rPr>
+          <w:rFonts w:asciiTheme="majorBidi" w:eastAsia="Calibri" w:hAnsiTheme="majorBidi" w:cstheme="majorBidi"/>
+          <w:sz w:val="28"/>
+          <w:szCs w:val="28"/>
+        </w:rPr>
+      </w:pPr>
+    </w:p>
+    <w:p>
+      <w:pPr>
+        <w:bidi w:val="0"/>
+        <w:spacing w:after="200" w:line="276" w:lineRule="auto"/>
+        <w:contextualSpacing/>
+        <w:rPr>
+          <w:rFonts w:asciiTheme="majorBidi" w:eastAsia="Calibri" w:hAnsiTheme="majorBidi" w:cstheme="majorBidi"/>
+          <w:sz w:val="28"/>
+          <w:szCs w:val="28"/>
+        </w:rPr>
+      </w:pPr>
     </w:p>
     <w:p>
       <w:pPr>
@@ -991,7 +1270,6 @@
   <w:style w:type="character" w:default="1" w:styleId="a0">
     <w:name w:val="Default Paragraph Font"/>
     <w:uiPriority w:val="1"/>
-    <w:semiHidden/>
     <w:unhideWhenUsed/>
   </w:style>
   <w:style w:type="table" w:default="1" w:styleId="a1">
@@ -1058,6 +1336,18 @@
     <w:link w:val="a4"/>
     <w:uiPriority w:val="99"/>
     <w:rsid w:val="00D36058"/>
+  </w:style>
+  <w:style w:type="paragraph" w:styleId="a5">
+    <w:name w:val="List Paragraph"/>
+    <w:basedOn w:val="a"/>
+    <w:uiPriority w:val="34"/>
+    <w:qFormat/>
+    <w:rsid w:val="00F76130"/>
+    <w:pPr>
+      <w:bidi w:val="0"/>
+      <w:ind w:left="720"/>
+      <w:contextualSpacing/>
+    </w:pPr>
   </w:style>
 </w:styles>
 </file>

</xml_diff>